<commit_message>
add link about security
</commit_message>
<xml_diff>
--- a/Spring-Framework.docx
+++ b/Spring-Framework.docx
@@ -51,24 +51,17 @@
           <w:sz w:val="32"/>
           <w:szCs w:val="32"/>
         </w:rPr>
-        <w:t>Spring security</w:t>
-      </w:r>
-    </w:p>
-    <w:p>
-      <w:pPr>
-        <w:tabs>
-          <w:tab w:val="left" w:pos="0"/>
-        </w:tabs>
-        <w:spacing w:line="312" w:lineRule="auto"/>
+        <w:t>Spring Framework</w:t>
+      </w:r>
+      <w:r>
         <w:rPr>
           <w:rFonts w:ascii="Times New Roman" w:hAnsi="Times New Roman" w:cs="Times New Roman"/>
           <w:b/>
           <w:sz w:val="32"/>
           <w:szCs w:val="32"/>
         </w:rPr>
-      </w:pPr>
-      <w:bookmarkStart w:id="0" w:name="_GoBack"/>
-      <w:bookmarkEnd w:id="0"/>
+        <w:t xml:space="preserve"> Architecture</w:t>
+      </w:r>
     </w:p>
     <w:p>
       <w:pPr>
@@ -88,7 +81,6 @@
           <w:szCs w:val="32"/>
         </w:rPr>
       </w:pPr>
-      <w:proofErr w:type="spellStart"/>
       <w:r>
         <w:rPr>
           <w:rFonts w:ascii="Times New Roman" w:hAnsi="Times New Roman" w:cs="Times New Roman"/>
@@ -96,9 +88,344 @@
           <w:sz w:val="32"/>
           <w:szCs w:val="32"/>
         </w:rPr>
-        <w:t>Fsdasd</w:t>
+        <w:t>Spring security</w:t>
+      </w:r>
+    </w:p>
+    <w:p>
+      <w:pPr>
+        <w:pStyle w:val="ListParagraph"/>
+        <w:numPr>
+          <w:ilvl w:val="0"/>
+          <w:numId w:val="4"/>
+        </w:numPr>
+        <w:tabs>
+          <w:tab w:val="left" w:pos="0"/>
+        </w:tabs>
+        <w:spacing w:line="312" w:lineRule="auto"/>
+        <w:ind w:left="1080"/>
+        <w:rPr>
+          <w:rFonts w:ascii="Times New Roman" w:hAnsi="Times New Roman" w:cs="Times New Roman"/>
+          <w:b/>
+          <w:sz w:val="32"/>
+          <w:szCs w:val="32"/>
+        </w:rPr>
+      </w:pPr>
+      <w:r>
+        <w:rPr>
+          <w:rFonts w:ascii="Times New Roman" w:hAnsi="Times New Roman" w:cs="Times New Roman"/>
+          <w:sz w:val="28"/>
+          <w:szCs w:val="28"/>
+        </w:rPr>
+        <w:t xml:space="preserve">Vietnamese link </w:t>
+      </w:r>
+      <w:proofErr w:type="gramStart"/>
+      <w:r>
+        <w:rPr>
+          <w:rFonts w:ascii="Times New Roman" w:hAnsi="Times New Roman" w:cs="Times New Roman"/>
+          <w:sz w:val="28"/>
+          <w:szCs w:val="28"/>
+        </w:rPr>
+        <w:t>document :</w:t>
+      </w:r>
+      <w:proofErr w:type="gramEnd"/>
+    </w:p>
+    <w:p>
+      <w:pPr>
+        <w:pStyle w:val="ListParagraph"/>
+        <w:numPr>
+          <w:ilvl w:val="0"/>
+          <w:numId w:val="5"/>
+        </w:numPr>
+        <w:tabs>
+          <w:tab w:val="left" w:pos="0"/>
+        </w:tabs>
+        <w:spacing w:line="312" w:lineRule="auto"/>
+        <w:rPr>
+          <w:rFonts w:ascii="Times New Roman" w:hAnsi="Times New Roman" w:cs="Times New Roman"/>
+          <w:sz w:val="28"/>
+          <w:szCs w:val="28"/>
+        </w:rPr>
+      </w:pPr>
+      <w:r>
+        <w:rPr>
+          <w:rFonts w:ascii="Times New Roman" w:hAnsi="Times New Roman" w:cs="Times New Roman"/>
+          <w:sz w:val="28"/>
+          <w:szCs w:val="28"/>
+        </w:rPr>
+        <w:t>Detail document in this link</w:t>
+      </w:r>
+      <w:r>
+        <w:rPr>
+          <w:rFonts w:ascii="Times New Roman" w:hAnsi="Times New Roman" w:cs="Times New Roman"/>
+          <w:sz w:val="28"/>
+          <w:szCs w:val="28"/>
+        </w:rPr>
+        <w:t xml:space="preserve"> with Spring security and connect </w:t>
+      </w:r>
+      <w:proofErr w:type="spellStart"/>
+      <w:r>
+        <w:rPr>
+          <w:rFonts w:ascii="Times New Roman" w:hAnsi="Times New Roman" w:cs="Times New Roman"/>
+          <w:sz w:val="28"/>
+          <w:szCs w:val="28"/>
+        </w:rPr>
+        <w:t>json</w:t>
       </w:r>
       <w:proofErr w:type="spellEnd"/>
+      <w:r>
+        <w:rPr>
+          <w:rFonts w:ascii="Times New Roman" w:hAnsi="Times New Roman" w:cs="Times New Roman"/>
+          <w:sz w:val="28"/>
+          <w:szCs w:val="28"/>
+        </w:rPr>
+        <w:t xml:space="preserve"> web token</w:t>
+      </w:r>
+      <w:r>
+        <w:rPr>
+          <w:rFonts w:ascii="Times New Roman" w:hAnsi="Times New Roman" w:cs="Times New Roman"/>
+          <w:sz w:val="28"/>
+          <w:szCs w:val="28"/>
+        </w:rPr>
+        <w:t xml:space="preserve"> : </w:t>
+      </w:r>
+      <w:hyperlink r:id="rId5" w:history="1">
+        <w:r>
+          <w:rPr>
+            <w:rStyle w:val="Hyperlink"/>
+            <w:sz w:val="28"/>
+            <w:szCs w:val="28"/>
+          </w:rPr>
+          <w:t>https://kipalog.com/posts/Hu-o--ng-da--n-Spring-Security---JWT--</w:t>
+        </w:r>
+        <w:proofErr w:type="spellStart"/>
+        <w:r>
+          <w:rPr>
+            <w:rStyle w:val="Hyperlink"/>
+            <w:sz w:val="28"/>
+            <w:szCs w:val="28"/>
+          </w:rPr>
+          <w:t>Json</w:t>
+        </w:r>
+        <w:proofErr w:type="spellEnd"/>
+        <w:r>
+          <w:rPr>
+            <w:rStyle w:val="Hyperlink"/>
+            <w:sz w:val="28"/>
+            <w:szCs w:val="28"/>
+          </w:rPr>
+          <w:t>-Web-Token----Hibernate</w:t>
+        </w:r>
+      </w:hyperlink>
+    </w:p>
+    <w:p>
+      <w:pPr>
+        <w:pStyle w:val="ListParagraph"/>
+        <w:numPr>
+          <w:ilvl w:val="0"/>
+          <w:numId w:val="4"/>
+        </w:numPr>
+        <w:tabs>
+          <w:tab w:val="left" w:pos="0"/>
+        </w:tabs>
+        <w:spacing w:line="312" w:lineRule="auto"/>
+        <w:ind w:left="1080"/>
+        <w:rPr>
+          <w:rFonts w:ascii="Times New Roman" w:hAnsi="Times New Roman" w:cs="Times New Roman"/>
+          <w:sz w:val="28"/>
+          <w:szCs w:val="28"/>
+        </w:rPr>
+      </w:pPr>
+      <w:r>
+        <w:rPr>
+          <w:rFonts w:ascii="Times New Roman" w:hAnsi="Times New Roman" w:cs="Times New Roman"/>
+          <w:sz w:val="28"/>
+          <w:szCs w:val="28"/>
+        </w:rPr>
+        <w:t xml:space="preserve">English link </w:t>
+      </w:r>
+      <w:proofErr w:type="gramStart"/>
+      <w:r>
+        <w:rPr>
+          <w:rFonts w:ascii="Times New Roman" w:hAnsi="Times New Roman" w:cs="Times New Roman"/>
+          <w:sz w:val="28"/>
+          <w:szCs w:val="28"/>
+        </w:rPr>
+        <w:t>document :</w:t>
+      </w:r>
+      <w:proofErr w:type="gramEnd"/>
+      <w:r>
+        <w:rPr>
+          <w:rFonts w:ascii="Times New Roman" w:hAnsi="Times New Roman" w:cs="Times New Roman"/>
+          <w:sz w:val="28"/>
+          <w:szCs w:val="28"/>
+        </w:rPr>
+        <w:t xml:space="preserve"> </w:t>
+      </w:r>
+    </w:p>
+    <w:p>
+      <w:pPr>
+        <w:pStyle w:val="ListParagraph"/>
+        <w:numPr>
+          <w:ilvl w:val="0"/>
+          <w:numId w:val="5"/>
+        </w:numPr>
+        <w:tabs>
+          <w:tab w:val="left" w:pos="0"/>
+        </w:tabs>
+        <w:spacing w:line="312" w:lineRule="auto"/>
+        <w:rPr>
+          <w:rFonts w:ascii="Times New Roman" w:hAnsi="Times New Roman" w:cs="Times New Roman"/>
+          <w:sz w:val="28"/>
+          <w:szCs w:val="28"/>
+        </w:rPr>
+      </w:pPr>
+      <w:r>
+        <w:rPr>
+          <w:rFonts w:ascii="Times New Roman" w:hAnsi="Times New Roman" w:cs="Times New Roman"/>
+          <w:sz w:val="28"/>
+          <w:szCs w:val="28"/>
+        </w:rPr>
+        <w:t>Detail document in this link</w:t>
+      </w:r>
+      <w:r>
+        <w:rPr>
+          <w:rFonts w:ascii="Times New Roman" w:hAnsi="Times New Roman" w:cs="Times New Roman"/>
+          <w:sz w:val="28"/>
+          <w:szCs w:val="28"/>
+        </w:rPr>
+        <w:t xml:space="preserve"> with Spring security and connect </w:t>
+      </w:r>
+      <w:proofErr w:type="spellStart"/>
+      <w:r>
+        <w:rPr>
+          <w:rFonts w:ascii="Times New Roman" w:hAnsi="Times New Roman" w:cs="Times New Roman"/>
+          <w:sz w:val="28"/>
+          <w:szCs w:val="28"/>
+        </w:rPr>
+        <w:t>json</w:t>
+      </w:r>
+      <w:proofErr w:type="spellEnd"/>
+      <w:r>
+        <w:rPr>
+          <w:rFonts w:ascii="Times New Roman" w:hAnsi="Times New Roman" w:cs="Times New Roman"/>
+          <w:sz w:val="28"/>
+          <w:szCs w:val="28"/>
+        </w:rPr>
+        <w:t xml:space="preserve"> web token</w:t>
+      </w:r>
+      <w:r>
+        <w:rPr>
+          <w:rFonts w:ascii="Times New Roman" w:hAnsi="Times New Roman" w:cs="Times New Roman"/>
+          <w:sz w:val="28"/>
+          <w:szCs w:val="28"/>
+        </w:rPr>
+        <w:t>.</w:t>
+      </w:r>
+      <w:r>
+        <w:rPr>
+          <w:rFonts w:ascii="Times New Roman" w:hAnsi="Times New Roman" w:cs="Times New Roman"/>
+          <w:sz w:val="28"/>
+          <w:szCs w:val="28"/>
+        </w:rPr>
+        <w:t xml:space="preserve"> </w:t>
+      </w:r>
+      <w:hyperlink r:id="rId6" w:history="1">
+        <w:r>
+          <w:rPr>
+            <w:rStyle w:val="Hyperlink"/>
+            <w:sz w:val="28"/>
+            <w:szCs w:val="28"/>
+          </w:rPr>
+          <w:t>https://dzone.com/articles/spring-boot-security-json-web-tokenjwt-hello-world</w:t>
+        </w:r>
+      </w:hyperlink>
+    </w:p>
+    <w:p>
+      <w:pPr>
+        <w:pStyle w:val="ListParagraph"/>
+        <w:numPr>
+          <w:ilvl w:val="0"/>
+          <w:numId w:val="5"/>
+        </w:numPr>
+        <w:tabs>
+          <w:tab w:val="left" w:pos="0"/>
+        </w:tabs>
+        <w:spacing w:line="312" w:lineRule="auto"/>
+        <w:rPr>
+          <w:rFonts w:ascii="Times New Roman" w:hAnsi="Times New Roman" w:cs="Times New Roman"/>
+          <w:sz w:val="28"/>
+          <w:szCs w:val="28"/>
+        </w:rPr>
+      </w:pPr>
+      <w:r>
+        <w:rPr>
+          <w:rFonts w:ascii="Times New Roman" w:hAnsi="Times New Roman" w:cs="Times New Roman"/>
+          <w:sz w:val="28"/>
+          <w:szCs w:val="28"/>
+        </w:rPr>
+        <w:t>Detail document in this link</w:t>
+      </w:r>
+      <w:r>
+        <w:rPr>
+          <w:rFonts w:ascii="Times New Roman" w:hAnsi="Times New Roman" w:cs="Times New Roman"/>
+          <w:sz w:val="28"/>
+          <w:szCs w:val="28"/>
+        </w:rPr>
+        <w:t xml:space="preserve"> with Spring security and connect </w:t>
+      </w:r>
+      <w:proofErr w:type="spellStart"/>
+      <w:r>
+        <w:rPr>
+          <w:rFonts w:ascii="Times New Roman" w:hAnsi="Times New Roman" w:cs="Times New Roman"/>
+          <w:sz w:val="28"/>
+          <w:szCs w:val="28"/>
+        </w:rPr>
+        <w:t>json</w:t>
+      </w:r>
+      <w:proofErr w:type="spellEnd"/>
+      <w:r>
+        <w:rPr>
+          <w:rFonts w:ascii="Times New Roman" w:hAnsi="Times New Roman" w:cs="Times New Roman"/>
+          <w:sz w:val="28"/>
+          <w:szCs w:val="28"/>
+        </w:rPr>
+        <w:t xml:space="preserve"> web token</w:t>
+      </w:r>
+      <w:bookmarkStart w:id="0" w:name="_GoBack"/>
+      <w:r>
+        <w:rPr>
+          <w:rFonts w:ascii="Times New Roman" w:hAnsi="Times New Roman" w:cs="Times New Roman"/>
+          <w:sz w:val="28"/>
+          <w:szCs w:val="28"/>
+        </w:rPr>
+        <w:t xml:space="preserve">. </w:t>
+      </w:r>
+      <w:hyperlink r:id="rId7" w:history="1">
+        <w:r>
+          <w:rPr>
+            <w:rStyle w:val="Hyperlink"/>
+            <w:sz w:val="28"/>
+            <w:szCs w:val="28"/>
+          </w:rPr>
+          <w:t>https://www.baeldung.com/spring-security-oauth-jwt</w:t>
+        </w:r>
+      </w:hyperlink>
+    </w:p>
+    <w:bookmarkEnd w:id="0"/>
+    <w:p>
+      <w:pPr>
+        <w:pStyle w:val="ListParagraph"/>
+        <w:tabs>
+          <w:tab w:val="left" w:pos="0"/>
+        </w:tabs>
+        <w:spacing w:line="312" w:lineRule="auto"/>
+        <w:rPr>
+          <w:rFonts w:ascii="Times New Roman" w:hAnsi="Times New Roman" w:cs="Times New Roman"/>
+          <w:b/>
+          <w:sz w:val="32"/>
+          <w:szCs w:val="32"/>
+        </w:rPr>
+      </w:pPr>
     </w:p>
     <w:p>
       <w:pPr>
@@ -118,7 +445,6 @@
           <w:szCs w:val="32"/>
         </w:rPr>
       </w:pPr>
-      <w:proofErr w:type="spellStart"/>
       <w:r>
         <w:rPr>
           <w:rFonts w:ascii="Times New Roman" w:hAnsi="Times New Roman" w:cs="Times New Roman"/>
@@ -126,9 +452,77 @@
           <w:sz w:val="32"/>
           <w:szCs w:val="32"/>
         </w:rPr>
-        <w:t>asdfasd</w:t>
+        <w:t>Spring data</w:t>
+      </w:r>
+    </w:p>
+    <w:p>
+      <w:pPr>
+        <w:pStyle w:val="ListParagraph"/>
+        <w:numPr>
+          <w:ilvl w:val="0"/>
+          <w:numId w:val="3"/>
+        </w:numPr>
+        <w:tabs>
+          <w:tab w:val="left" w:pos="0"/>
+        </w:tabs>
+        <w:spacing w:line="312" w:lineRule="auto"/>
+        <w:rPr>
+          <w:rFonts w:ascii="Times New Roman" w:hAnsi="Times New Roman" w:cs="Times New Roman"/>
+          <w:b/>
+          <w:sz w:val="32"/>
+          <w:szCs w:val="32"/>
+        </w:rPr>
+      </w:pPr>
+      <w:proofErr w:type="spellStart"/>
+      <w:r>
+        <w:rPr>
+          <w:rFonts w:ascii="Times New Roman" w:hAnsi="Times New Roman" w:cs="Times New Roman"/>
+          <w:b/>
+          <w:sz w:val="32"/>
+          <w:szCs w:val="32"/>
+        </w:rPr>
+        <w:t>Microservice</w:t>
       </w:r>
       <w:proofErr w:type="spellEnd"/>
+      <w:r>
+        <w:rPr>
+          <w:rFonts w:ascii="Times New Roman" w:hAnsi="Times New Roman" w:cs="Times New Roman"/>
+          <w:b/>
+          <w:sz w:val="32"/>
+          <w:szCs w:val="32"/>
+        </w:rPr>
+        <w:t xml:space="preserve"> Architecture</w:t>
+      </w:r>
+    </w:p>
+    <w:p>
+      <w:pPr>
+        <w:pStyle w:val="ListParagraph"/>
+        <w:tabs>
+          <w:tab w:val="left" w:pos="0"/>
+        </w:tabs>
+        <w:spacing w:line="312" w:lineRule="auto"/>
+        <w:rPr>
+          <w:rFonts w:ascii="Times New Roman" w:hAnsi="Times New Roman" w:cs="Times New Roman"/>
+          <w:b/>
+          <w:sz w:val="32"/>
+          <w:szCs w:val="32"/>
+        </w:rPr>
+      </w:pPr>
+    </w:p>
+    <w:p>
+      <w:pPr>
+        <w:pStyle w:val="ListParagraph"/>
+        <w:tabs>
+          <w:tab w:val="left" w:pos="0"/>
+        </w:tabs>
+        <w:spacing w:line="312" w:lineRule="auto"/>
+        <w:rPr>
+          <w:rFonts w:ascii="Times New Roman" w:hAnsi="Times New Roman" w:cs="Times New Roman"/>
+          <w:b/>
+          <w:sz w:val="32"/>
+          <w:szCs w:val="32"/>
+        </w:rPr>
+      </w:pPr>
     </w:p>
     <w:sectPr>
       <w:pgSz w:w="12240" w:h="15840"/>
@@ -143,6 +537,232 @@
 <file path=word/numbering.xml><?xml version="1.0" encoding="utf-8"?>
 <w:numbering xmlns:wpc="http://schemas.microsoft.com/office/word/2010/wordprocessingCanvas" xmlns:cx="http://schemas.microsoft.com/office/drawing/2014/chartex" xmlns:mc="http://schemas.openxmlformats.org/markup-compatibility/2006" xmlns:o="urn:schemas-microsoft-com:office:office" xmlns:r="http://schemas.openxmlformats.org/officeDocument/2006/relationships" xmlns:m="http://schemas.openxmlformats.org/officeDocument/2006/math" xmlns:v="urn:schemas-microsoft-com:vml" xmlns:wp14="http://schemas.microsoft.com/office/word/2010/wordprocessingDrawing" xmlns:wp="http://schemas.openxmlformats.org/drawingml/2006/wordprocessingDrawing" xmlns:w10="urn:schemas-microsoft-com:office:word" xmlns:w="http://schemas.openxmlformats.org/wordprocessingml/2006/main" xmlns:w14="http://schemas.microsoft.com/office/word/2010/wordml" xmlns:w15="http://schemas.microsoft.com/office/word/2012/wordml" xmlns:w16se="http://schemas.microsoft.com/office/word/2015/wordml/symex" xmlns:wpg="http://schemas.microsoft.com/office/word/2010/wordprocessingGroup" xmlns:wpi="http://schemas.microsoft.com/office/word/2010/wordprocessingInk" xmlns:wne="http://schemas.microsoft.com/office/word/2006/wordml" xmlns:wps="http://schemas.microsoft.com/office/word/2010/wordprocessingShape" mc:Ignorable="w14 w15 w16se wp14">
   <w:abstractNum w:abstractNumId="0" w15:restartNumberingAfterBreak="0">
+    <w:nsid w:val="0BDD5C3E"/>
+    <w:multiLevelType w:val="hybridMultilevel"/>
+    <w:tmpl w:val="19D2EECA"/>
+    <w:lvl w:ilvl="0" w:tplc="04090005">
+      <w:start w:val="1"/>
+      <w:numFmt w:val="bullet"/>
+      <w:lvlText w:val=""/>
+      <w:lvlJc w:val="left"/>
+      <w:pPr>
+        <w:ind w:left="1350" w:hanging="360"/>
+      </w:pPr>
+      <w:rPr>
+        <w:rFonts w:ascii="Wingdings" w:hAnsi="Wingdings" w:hint="default"/>
+      </w:rPr>
+    </w:lvl>
+    <w:lvl w:ilvl="1" w:tplc="04090003" w:tentative="1">
+      <w:start w:val="1"/>
+      <w:numFmt w:val="bullet"/>
+      <w:lvlText w:val="o"/>
+      <w:lvlJc w:val="left"/>
+      <w:pPr>
+        <w:ind w:left="2070" w:hanging="360"/>
+      </w:pPr>
+      <w:rPr>
+        <w:rFonts w:ascii="Courier New" w:hAnsi="Courier New" w:cs="Courier New" w:hint="default"/>
+      </w:rPr>
+    </w:lvl>
+    <w:lvl w:ilvl="2" w:tplc="04090005" w:tentative="1">
+      <w:start w:val="1"/>
+      <w:numFmt w:val="bullet"/>
+      <w:lvlText w:val=""/>
+      <w:lvlJc w:val="left"/>
+      <w:pPr>
+        <w:ind w:left="2790" w:hanging="360"/>
+      </w:pPr>
+      <w:rPr>
+        <w:rFonts w:ascii="Wingdings" w:hAnsi="Wingdings" w:hint="default"/>
+      </w:rPr>
+    </w:lvl>
+    <w:lvl w:ilvl="3" w:tplc="04090001" w:tentative="1">
+      <w:start w:val="1"/>
+      <w:numFmt w:val="bullet"/>
+      <w:lvlText w:val=""/>
+      <w:lvlJc w:val="left"/>
+      <w:pPr>
+        <w:ind w:left="3510" w:hanging="360"/>
+      </w:pPr>
+      <w:rPr>
+        <w:rFonts w:ascii="Symbol" w:hAnsi="Symbol" w:hint="default"/>
+      </w:rPr>
+    </w:lvl>
+    <w:lvl w:ilvl="4" w:tplc="04090003" w:tentative="1">
+      <w:start w:val="1"/>
+      <w:numFmt w:val="bullet"/>
+      <w:lvlText w:val="o"/>
+      <w:lvlJc w:val="left"/>
+      <w:pPr>
+        <w:ind w:left="4230" w:hanging="360"/>
+      </w:pPr>
+      <w:rPr>
+        <w:rFonts w:ascii="Courier New" w:hAnsi="Courier New" w:cs="Courier New" w:hint="default"/>
+      </w:rPr>
+    </w:lvl>
+    <w:lvl w:ilvl="5" w:tplc="04090005" w:tentative="1">
+      <w:start w:val="1"/>
+      <w:numFmt w:val="bullet"/>
+      <w:lvlText w:val=""/>
+      <w:lvlJc w:val="left"/>
+      <w:pPr>
+        <w:ind w:left="4950" w:hanging="360"/>
+      </w:pPr>
+      <w:rPr>
+        <w:rFonts w:ascii="Wingdings" w:hAnsi="Wingdings" w:hint="default"/>
+      </w:rPr>
+    </w:lvl>
+    <w:lvl w:ilvl="6" w:tplc="04090001" w:tentative="1">
+      <w:start w:val="1"/>
+      <w:numFmt w:val="bullet"/>
+      <w:lvlText w:val=""/>
+      <w:lvlJc w:val="left"/>
+      <w:pPr>
+        <w:ind w:left="5670" w:hanging="360"/>
+      </w:pPr>
+      <w:rPr>
+        <w:rFonts w:ascii="Symbol" w:hAnsi="Symbol" w:hint="default"/>
+      </w:rPr>
+    </w:lvl>
+    <w:lvl w:ilvl="7" w:tplc="04090003" w:tentative="1">
+      <w:start w:val="1"/>
+      <w:numFmt w:val="bullet"/>
+      <w:lvlText w:val="o"/>
+      <w:lvlJc w:val="left"/>
+      <w:pPr>
+        <w:ind w:left="6390" w:hanging="360"/>
+      </w:pPr>
+      <w:rPr>
+        <w:rFonts w:ascii="Courier New" w:hAnsi="Courier New" w:cs="Courier New" w:hint="default"/>
+      </w:rPr>
+    </w:lvl>
+    <w:lvl w:ilvl="8" w:tplc="04090005" w:tentative="1">
+      <w:start w:val="1"/>
+      <w:numFmt w:val="bullet"/>
+      <w:lvlText w:val=""/>
+      <w:lvlJc w:val="left"/>
+      <w:pPr>
+        <w:ind w:left="7110" w:hanging="360"/>
+      </w:pPr>
+      <w:rPr>
+        <w:rFonts w:ascii="Wingdings" w:hAnsi="Wingdings" w:hint="default"/>
+      </w:rPr>
+    </w:lvl>
+  </w:abstractNum>
+  <w:abstractNum w:abstractNumId="1" w15:restartNumberingAfterBreak="0">
+    <w:nsid w:val="19DC4183"/>
+    <w:multiLevelType w:val="hybridMultilevel"/>
+    <w:tmpl w:val="EF0AEEBE"/>
+    <w:lvl w:ilvl="0" w:tplc="0409000D">
+      <w:start w:val="1"/>
+      <w:numFmt w:val="bullet"/>
+      <w:lvlText w:val=""/>
+      <w:lvlJc w:val="left"/>
+      <w:pPr>
+        <w:ind w:left="1440" w:hanging="360"/>
+      </w:pPr>
+      <w:rPr>
+        <w:rFonts w:ascii="Wingdings" w:hAnsi="Wingdings" w:hint="default"/>
+      </w:rPr>
+    </w:lvl>
+    <w:lvl w:ilvl="1" w:tplc="04090003" w:tentative="1">
+      <w:start w:val="1"/>
+      <w:numFmt w:val="bullet"/>
+      <w:lvlText w:val="o"/>
+      <w:lvlJc w:val="left"/>
+      <w:pPr>
+        <w:ind w:left="2160" w:hanging="360"/>
+      </w:pPr>
+      <w:rPr>
+        <w:rFonts w:ascii="Courier New" w:hAnsi="Courier New" w:cs="Courier New" w:hint="default"/>
+      </w:rPr>
+    </w:lvl>
+    <w:lvl w:ilvl="2" w:tplc="04090005" w:tentative="1">
+      <w:start w:val="1"/>
+      <w:numFmt w:val="bullet"/>
+      <w:lvlText w:val=""/>
+      <w:lvlJc w:val="left"/>
+      <w:pPr>
+        <w:ind w:left="2880" w:hanging="360"/>
+      </w:pPr>
+      <w:rPr>
+        <w:rFonts w:ascii="Wingdings" w:hAnsi="Wingdings" w:hint="default"/>
+      </w:rPr>
+    </w:lvl>
+    <w:lvl w:ilvl="3" w:tplc="04090001" w:tentative="1">
+      <w:start w:val="1"/>
+      <w:numFmt w:val="bullet"/>
+      <w:lvlText w:val=""/>
+      <w:lvlJc w:val="left"/>
+      <w:pPr>
+        <w:ind w:left="3600" w:hanging="360"/>
+      </w:pPr>
+      <w:rPr>
+        <w:rFonts w:ascii="Symbol" w:hAnsi="Symbol" w:hint="default"/>
+      </w:rPr>
+    </w:lvl>
+    <w:lvl w:ilvl="4" w:tplc="04090003" w:tentative="1">
+      <w:start w:val="1"/>
+      <w:numFmt w:val="bullet"/>
+      <w:lvlText w:val="o"/>
+      <w:lvlJc w:val="left"/>
+      <w:pPr>
+        <w:ind w:left="4320" w:hanging="360"/>
+      </w:pPr>
+      <w:rPr>
+        <w:rFonts w:ascii="Courier New" w:hAnsi="Courier New" w:cs="Courier New" w:hint="default"/>
+      </w:rPr>
+    </w:lvl>
+    <w:lvl w:ilvl="5" w:tplc="04090005" w:tentative="1">
+      <w:start w:val="1"/>
+      <w:numFmt w:val="bullet"/>
+      <w:lvlText w:val=""/>
+      <w:lvlJc w:val="left"/>
+      <w:pPr>
+        <w:ind w:left="5040" w:hanging="360"/>
+      </w:pPr>
+      <w:rPr>
+        <w:rFonts w:ascii="Wingdings" w:hAnsi="Wingdings" w:hint="default"/>
+      </w:rPr>
+    </w:lvl>
+    <w:lvl w:ilvl="6" w:tplc="04090001" w:tentative="1">
+      <w:start w:val="1"/>
+      <w:numFmt w:val="bullet"/>
+      <w:lvlText w:val=""/>
+      <w:lvlJc w:val="left"/>
+      <w:pPr>
+        <w:ind w:left="5760" w:hanging="360"/>
+      </w:pPr>
+      <w:rPr>
+        <w:rFonts w:ascii="Symbol" w:hAnsi="Symbol" w:hint="default"/>
+      </w:rPr>
+    </w:lvl>
+    <w:lvl w:ilvl="7" w:tplc="04090003" w:tentative="1">
+      <w:start w:val="1"/>
+      <w:numFmt w:val="bullet"/>
+      <w:lvlText w:val="o"/>
+      <w:lvlJc w:val="left"/>
+      <w:pPr>
+        <w:ind w:left="6480" w:hanging="360"/>
+      </w:pPr>
+      <w:rPr>
+        <w:rFonts w:ascii="Courier New" w:hAnsi="Courier New" w:cs="Courier New" w:hint="default"/>
+      </w:rPr>
+    </w:lvl>
+    <w:lvl w:ilvl="8" w:tplc="04090005" w:tentative="1">
+      <w:start w:val="1"/>
+      <w:numFmt w:val="bullet"/>
+      <w:lvlText w:val=""/>
+      <w:lvlJc w:val="left"/>
+      <w:pPr>
+        <w:ind w:left="7200" w:hanging="360"/>
+      </w:pPr>
+      <w:rPr>
+        <w:rFonts w:ascii="Wingdings" w:hAnsi="Wingdings" w:hint="default"/>
+      </w:rPr>
+    </w:lvl>
+  </w:abstractNum>
+  <w:abstractNum w:abstractNumId="2" w15:restartNumberingAfterBreak="0">
     <w:nsid w:val="1A777082"/>
     <w:multiLevelType w:val="hybridMultilevel"/>
     <w:tmpl w:val="09D8F3FE"/>
@@ -228,7 +848,7 @@
       </w:pPr>
     </w:lvl>
   </w:abstractNum>
-  <w:abstractNum w:abstractNumId="1" w15:restartNumberingAfterBreak="0">
+  <w:abstractNum w:abstractNumId="3" w15:restartNumberingAfterBreak="0">
     <w:nsid w:val="1EF42193"/>
     <w:multiLevelType w:val="hybridMultilevel"/>
     <w:tmpl w:val="905ECCD6"/>
@@ -314,7 +934,7 @@
       </w:pPr>
     </w:lvl>
   </w:abstractNum>
-  <w:abstractNum w:abstractNumId="2" w15:restartNumberingAfterBreak="0">
+  <w:abstractNum w:abstractNumId="4" w15:restartNumberingAfterBreak="0">
     <w:nsid w:val="40217F4B"/>
     <w:multiLevelType w:val="hybridMultilevel"/>
     <w:tmpl w:val="8DD0068E"/>
@@ -401,12 +1021,18 @@
     </w:lvl>
   </w:abstractNum>
   <w:num w:numId="1">
+    <w:abstractNumId w:val="3"/>
+  </w:num>
+  <w:num w:numId="2">
+    <w:abstractNumId w:val="4"/>
+  </w:num>
+  <w:num w:numId="3">
+    <w:abstractNumId w:val="2"/>
+  </w:num>
+  <w:num w:numId="4">
     <w:abstractNumId w:val="1"/>
   </w:num>
-  <w:num w:numId="2">
-    <w:abstractNumId w:val="2"/>
-  </w:num>
-  <w:num w:numId="3">
+  <w:num w:numId="5">
     <w:abstractNumId w:val="0"/>
   </w:num>
 </w:numbering>
@@ -844,6 +1470,18 @@
       <w:contextualSpacing/>
     </w:pPr>
   </w:style>
+  <w:style w:type="character" w:styleId="Hyperlink">
+    <w:name w:val="Hyperlink"/>
+    <w:basedOn w:val="DefaultParagraphFont"/>
+    <w:uiPriority w:val="99"/>
+    <w:semiHidden/>
+    <w:unhideWhenUsed/>
+    <w:rsid w:val="00910CD4"/>
+    <w:rPr>
+      <w:color w:val="0000FF"/>
+      <w:u w:val="single"/>
+    </w:rPr>
+  </w:style>
 </w:styles>
 </file>
 

</xml_diff>